<commit_message>
Release v1.2.0: Word Online Support & Fixes
- Added Word Online clipboard support (HTML handling, code block detection)

- Fixed specific list formatting issues (emoji headers, nested indentation)

- Added Clipboard Diagnostics mode

- Bumped version to 1.2.0 in config and docs
</commit_message>
<xml_diff>
--- a/samples/Markify_Demo.docx
+++ b/samples/Markify_Demo.docx
@@ -6,27 +6,14 @@
       <w:pPr>
         <w:pStyle w:val="Heading1"/>
       </w:pPr>
-      <w:proofErr w:type="spellStart"/>
-      <w:r>
-        <w:t>Markify</w:t>
-      </w:r>
-      <w:proofErr w:type="spellEnd"/>
-      <w:r>
-        <w:t xml:space="preserve"> Demo Document</w:t>
+      <w:r>
+        <w:t>Markify Demo Document</w:t>
       </w:r>
     </w:p>
     <w:p/>
     <w:p>
       <w:r>
-        <w:t xml:space="preserve">This document showcases </w:t>
-      </w:r>
-      <w:proofErr w:type="spellStart"/>
-      <w:r>
-        <w:t>Markify's</w:t>
-      </w:r>
-      <w:proofErr w:type="spellEnd"/>
-      <w:r>
-        <w:t xml:space="preserve"> conversion capabilities.</w:t>
+        <w:t>This document showcases Markify's conversion capabilities.</w:t>
       </w:r>
     </w:p>
     <w:p/>
@@ -47,13 +34,8 @@
       </w:r>
     </w:p>
     <w:p>
-      <w:proofErr w:type="spellStart"/>
-      <w:r>
-        <w:t>Markify</w:t>
-      </w:r>
-      <w:proofErr w:type="spellEnd"/>
-      <w:r>
-        <w:t xml:space="preserve"> detects Word heading styles and converts them to Markdown headers.</w:t>
+      <w:r>
+        <w:t>Markify detects Word heading styles and converts them to Markdown headers.</w:t>
       </w:r>
     </w:p>
     <w:p/>
@@ -258,42 +240,16 @@
       <w:pPr>
         <w:pStyle w:val="Code"/>
       </w:pPr>
-      <w:proofErr w:type="gramStart"/>
       <w:r>
         <w:t>let</w:t>
       </w:r>
-      <w:proofErr w:type="gramEnd"/>
     </w:p>
     <w:p>
       <w:pPr>
         <w:pStyle w:val="Code"/>
       </w:pPr>
       <w:r>
-        <w:t xml:space="preserve">    Source = </w:t>
-      </w:r>
-      <w:proofErr w:type="spellStart"/>
-      <w:r>
-        <w:t>Excel.Workbook</w:t>
-      </w:r>
-      <w:proofErr w:type="spellEnd"/>
-      <w:r>
-        <w:t>(</w:t>
-      </w:r>
-      <w:proofErr w:type="spellStart"/>
-      <w:r>
-        <w:t>File.Contents</w:t>
-      </w:r>
-      <w:proofErr w:type="spellEnd"/>
-      <w:r>
-        <w:t>("</w:t>
-      </w:r>
-      <w:proofErr w:type="gramStart"/>
-      <w:r>
-        <w:t>data.xlsx")</w:t>
-      </w:r>
-      <w:proofErr w:type="gramEnd"/>
-      <w:r>
-        <w:t>),</w:t>
+        <w:t xml:space="preserve">    Source = Excel.Workbook(File.Contents("data.xlsx")),</w:t>
       </w:r>
     </w:p>
     <w:p>
@@ -301,15 +257,7 @@
         <w:pStyle w:val="Code"/>
       </w:pPr>
       <w:r>
-        <w:t xml:space="preserve">    Output = Source{</w:t>
-      </w:r>
-      <w:proofErr w:type="gramStart"/>
-      <w:r>
-        <w:t>0}[</w:t>
-      </w:r>
-      <w:proofErr w:type="gramEnd"/>
-      <w:r>
-        <w:t>Data]</w:t>
+        <w:t xml:space="preserve">    Output = Source{0}[Data]</w:t>
       </w:r>
     </w:p>
     <w:p>
@@ -343,37 +291,8 @@
       <w:pPr>
         <w:pStyle w:val="Code"/>
       </w:pPr>
-      <w:proofErr w:type="gramStart"/>
-      <w:r>
-        <w:t>Revenue :</w:t>
-      </w:r>
-      <w:proofErr w:type="gramEnd"/>
-      <w:r>
-        <w:t xml:space="preserve">= </w:t>
-      </w:r>
-      <w:proofErr w:type="gramStart"/>
-      <w:r>
-        <w:t>SUMX(</w:t>
-      </w:r>
-      <w:proofErr w:type="gramEnd"/>
-      <w:r>
-        <w:t xml:space="preserve">Sales, </w:t>
-      </w:r>
-      <w:proofErr w:type="gramStart"/>
-      <w:r>
-        <w:t>Sales[</w:t>
-      </w:r>
-      <w:proofErr w:type="gramEnd"/>
-      <w:r>
-        <w:t xml:space="preserve">Qty] * </w:t>
-      </w:r>
-      <w:proofErr w:type="gramStart"/>
-      <w:r>
-        <w:t>Sales[</w:t>
-      </w:r>
-      <w:proofErr w:type="gramEnd"/>
-      <w:r>
-        <w:t>Price])</w:t>
+      <w:r>
+        <w:t>Revenue := SUMX(Sales, Sales[Qty] * Sales[Price])</w:t>
       </w:r>
     </w:p>
     <w:p/>
@@ -404,15 +323,7 @@
         <w:pStyle w:val="Code"/>
       </w:pPr>
       <w:r>
-        <w:t xml:space="preserve">def </w:t>
-      </w:r>
-      <w:proofErr w:type="spellStart"/>
-      <w:r>
-        <w:t>load_data</w:t>
-      </w:r>
-      <w:proofErr w:type="spellEnd"/>
-      <w:r>
-        <w:t>(path):</w:t>
+        <w:t>def load_data(path):</w:t>
       </w:r>
     </w:p>
     <w:p>
@@ -420,20 +331,7 @@
         <w:pStyle w:val="Code"/>
       </w:pPr>
       <w:r>
-        <w:t xml:space="preserve">    return </w:t>
-      </w:r>
-      <w:proofErr w:type="spellStart"/>
-      <w:proofErr w:type="gramStart"/>
-      <w:r>
-        <w:t>pd.read</w:t>
-      </w:r>
-      <w:proofErr w:type="gramEnd"/>
-      <w:r>
-        <w:t>_csv</w:t>
-      </w:r>
-      <w:proofErr w:type="spellEnd"/>
-      <w:r>
-        <w:t>(path)</w:t>
+        <w:t xml:space="preserve">    return pd.read_csv(path)</w:t>
       </w:r>
     </w:p>
     <w:sectPr>

</xml_diff>